<commit_message>
relatorio cap4 e cap6 incompletos
</commit_message>
<xml_diff>
--- a/Relatório Etapa2 maia.docx
+++ b/Relatório Etapa2 maia.docx
@@ -3751,7 +3751,7 @@
           <w:ilvl w:val="0"/>
           <w:numId w:val="7"/>
         </w:numPr>
-        <w:shd w:val="clear" w:color="" w:themeColor="" w:themeTint="" w:themeShade="" w:fill="009900" w:themeFill="" w:themeFillTint="" w:themeFillShade=""/>
+        <w:shd w:val="clear" w:color="000000" w:themeColor="" w:themeTint="0" w:themeShade="0" w:fill="009900" w:themeFill="" w:themeFillTint="0" w:themeFillShade="0"/>
         <w:spacing w:lineRule="auto" w:line="360"/>
         <w:rPr>
           <w:rFonts w:ascii="Times New Roman" w:hAnsi="Times New Roman"/>
@@ -4466,7 +4466,7 @@
           <w:ilvl w:val="0"/>
           <w:numId w:val="7"/>
         </w:numPr>
-        <w:shd w:val="clear" w:color="" w:themeColor="" w:themeTint="" w:themeShade="" w:fill="009900" w:themeFill="" w:themeFillTint="" w:themeFillShade=""/>
+        <w:shd w:val="clear" w:color="000000" w:themeColor="" w:themeTint="0" w:themeShade="0" w:fill="009900" w:themeFill="" w:themeFillTint="0" w:themeFillShade="0"/>
         <w:spacing w:lineRule="auto" w:line="360"/>
         <w:rPr>
           <w:rFonts w:ascii="Times New Roman" w:hAnsi="Times New Roman"/>
@@ -5508,7 +5508,7 @@
           <w:ilvl w:val="0"/>
           <w:numId w:val="7"/>
         </w:numPr>
-        <w:shd w:fill="00CC00" w:val="clear"/>
+        <w:shd w:val="clear" w:color="" w:themeColor="" w:themeTint="" w:themeShade="" w:fill="00CC00" w:themeFill="" w:themeFillTint="" w:themeFillShade=""/>
         <w:spacing w:lineRule="auto" w:line="360"/>
       </w:pPr>
       <w:r>
@@ -5570,7 +5570,7 @@
           <w:ilvl w:val="0"/>
           <w:numId w:val="7"/>
         </w:numPr>
-        <w:shd w:val="clear" w:color="" w:themeColor="" w:themeTint="" w:themeShade="" w:fill="009900" w:themeFill="" w:themeFillTint="" w:themeFillShade=""/>
+        <w:shd w:val="clear" w:color="000000" w:themeColor="" w:themeTint="0" w:themeShade="0" w:fill="009900" w:themeFill="" w:themeFillTint="0" w:themeFillShade="0"/>
         <w:spacing w:lineRule="auto" w:line="360"/>
         <w:rPr>
           <w:rFonts w:ascii="Times New Roman" w:hAnsi="Times New Roman"/>
@@ -5612,7 +5612,7 @@
         <w:shd w:val="clear" w:color="000000" w:themeColor="" w:themeTint="0" w:themeShade="0" w:fill="FFFFFF" w:themeFill="" w:themeFillTint="0" w:themeFillShade="0"/>
         <w:spacing w:lineRule="auto" w:line="360"/>
         <w:rPr>
-          <w:shd w:fill="auto" w:val="clear"/>
+          <w:shd w:fill="FFFFFF" w:val="clear"/>
         </w:rPr>
       </w:pPr>
       <w:r>
@@ -5633,7 +5633,7 @@
           <w:ilvl w:val="0"/>
           <w:numId w:val="7"/>
         </w:numPr>
-        <w:shd w:fill="00CC00" w:val="clear"/>
+        <w:shd w:val="clear" w:color="" w:themeColor="" w:themeTint="" w:themeShade="" w:fill="00CC00" w:themeFill="" w:themeFillTint="" w:themeFillShade=""/>
         <w:spacing w:lineRule="auto" w:line="360" w:before="0" w:after="0"/>
       </w:pPr>
       <w:r>
@@ -5642,7 +5642,7 @@
           <w:color w:val="333333"/>
           <w:sz w:val="24"/>
           <w:szCs w:val="24"/>
-          <w:shd w:fill="auto" w:val="clear"/>
+          <w:shd w:fill="FFFFFF" w:val="clear"/>
           <w:lang w:eastAsia="pt-PT"/>
         </w:rPr>
         <w:t>De acordo com os comandos a ser implementados e as especificações do enunciado desta etapa, tivemos de fazer algumas alterações nas classes anteriormente implementadas:</w:t>
@@ -5926,8 +5926,8 @@
           <w:lang w:eastAsia="pt-PT"/>
         </w:rPr>
       </w:pPr>
-      <w:bookmarkStart w:id="12" w:name="_Toc408132551"/>
-      <w:bookmarkStart w:id="13" w:name="__DdeLink__759_68566131"/>
+      <w:bookmarkStart w:id="12" w:name="__DdeLink__759_68566131"/>
+      <w:bookmarkStart w:id="13" w:name="_Toc408132551"/>
       <w:bookmarkEnd w:id="12"/>
       <w:bookmarkEnd w:id="13"/>
       <w:r>
@@ -5963,6 +5963,1673 @@
     <w:p>
       <w:pPr>
         <w:pStyle w:val="Normal"/>
+        <w:shd w:fill="FF0000" w:val="clear"/>
+        <w:spacing w:lineRule="auto" w:line="360" w:before="0" w:after="0"/>
+        <w:rPr>
+          <w:sz w:val="22"/>
+          <w:sz w:val="22"/>
+          <w:szCs w:val="22"/>
+          <w:rFonts w:ascii="Times New Roman" w:hAnsi="Times New Roman" w:eastAsia="Calibri" w:cs=""/>
+          <w:color w:val="595959" w:themeColor="text1" w:themeTint="a6"/>
+          <w:lang w:val="en-US" w:eastAsia="en-US" w:bidi="ar-SA"/>
+        </w:rPr>
+      </w:pPr>
+      <w:r>
+        <w:rPr>
+          <w:rFonts w:eastAsia="Calibri" w:cs="" w:ascii="Times New Roman" w:hAnsi="Times New Roman"/>
+          <w:color w:val="595959" w:themeColor="text1" w:themeTint="a6"/>
+          <w:sz w:val="22"/>
+          <w:szCs w:val="22"/>
+          <w:lang w:val="en-US" w:eastAsia="en-US" w:bidi="ar-SA"/>
+        </w:rPr>
+      </w:r>
+      <w:r/>
+    </w:p>
+    <w:p>
+      <w:pPr>
+        <w:pStyle w:val="Normal"/>
+        <w:shd w:fill="FF0000" w:val="clear"/>
+        <w:spacing w:lineRule="auto" w:line="360" w:before="0" w:after="0"/>
+      </w:pPr>
+      <w:r>
+        <w:rPr>
+          <w:rFonts w:cs="Times New Roman" w:ascii="Times New Roman" w:hAnsi="Times New Roman"/>
+          <w:sz w:val="24"/>
+          <w:szCs w:val="24"/>
+        </w:rPr>
+        <w:t xml:space="preserve">A aplicação tem como função permitir o registo de todos os comandos válidos (feito no método </w:t>
+      </w:r>
+      <w:r>
+        <w:rPr>
+          <w:rFonts w:cs="Courier New" w:ascii="Courier New" w:hAnsi="Courier New"/>
+          <w:sz w:val="24"/>
+          <w:szCs w:val="24"/>
+        </w:rPr>
+        <w:t>RegisterCommand</w:t>
+      </w:r>
+      <w:r>
+        <w:rPr>
+          <w:rFonts w:cs="Times New Roman" w:ascii="Times New Roman" w:hAnsi="Times New Roman"/>
+          <w:sz w:val="24"/>
+          <w:szCs w:val="24"/>
+        </w:rPr>
+        <w:t>) e executar os comandos inseridos pelo utilizador na consola. O grupo decidiu ainda criar uma opção HELP na qual o utilizador tem acesso a um guia explicativo de utilização, evitando assim os erros de inserção dos comandos e a opção END, na qual a aplicação é finalizada. Para evitar a finalização antecipada da aplicação através das excepções, as mesmas foram tratadas na App e pressupõem o envio de uma mensagem ao utilizador onde o mesmo seja informado do erro ocorrido.</w:t>
+      </w:r>
+      <w:r/>
+    </w:p>
+    <w:p>
+      <w:pPr>
+        <w:pStyle w:val="Normal"/>
+        <w:shd w:fill="FF0000" w:val="clear"/>
+        <w:spacing w:lineRule="auto" w:line="360" w:before="0" w:after="0"/>
+      </w:pPr>
+      <w:r>
+        <w:rPr>
+          <w:rFonts w:cs="Times New Roman" w:ascii="Times New Roman" w:hAnsi="Times New Roman"/>
+          <w:sz w:val="24"/>
+          <w:szCs w:val="24"/>
+        </w:rPr>
+        <w:t>Apresentam-se, em seguida, exemplos de utilizações corretas e incorretas da aplicação.</w:t>
+      </w:r>
+      <w:r/>
+    </w:p>
+    <w:p>
+      <w:pPr>
+        <w:pStyle w:val="Normal"/>
+        <w:shd w:fill="FF0000" w:val="clear"/>
+        <w:spacing w:lineRule="auto" w:line="360" w:before="0" w:after="0"/>
+      </w:pPr>
+      <w:r>
+        <w:rPr>
+          <w:rFonts w:cs="Consolas" w:ascii="Consolas" w:hAnsi="Consolas"/>
+          <w:b/>
+          <w:i/>
+          <w:color w:val="595959" w:themeColor="text1" w:themeTint="a6"/>
+          <w:u w:val="single"/>
+          <w:lang w:val="en-US"/>
+        </w:rPr>
+        <w:t>UTILIZAÇÕES CORRECTAS</w:t>
+      </w:r>
+      <w:r/>
+    </w:p>
+    <w:p>
+      <w:pPr>
+        <w:pStyle w:val="Normal"/>
+        <w:shd w:fill="FF0000" w:val="clear"/>
+        <w:spacing w:lineRule="auto" w:line="360" w:before="0" w:after="0"/>
+        <w:rPr>
+          <w:sz w:val="22"/>
+          <w:sz w:val="22"/>
+          <w:szCs w:val="22"/>
+          <w:rFonts w:ascii="Consolas" w:hAnsi="Consolas" w:eastAsia="Calibri" w:cs="Consolas"/>
+          <w:color w:val="595959" w:themeColor="text1" w:themeTint="a6"/>
+          <w:lang w:val="en-US" w:eastAsia="en-US" w:bidi="ar-SA"/>
+        </w:rPr>
+      </w:pPr>
+      <w:r>
+        <w:rPr>
+          <w:rFonts w:cs="Consolas" w:ascii="Consolas" w:hAnsi="Consolas"/>
+          <w:color w:val="595959" w:themeColor="text1" w:themeTint="a6"/>
+          <w:lang w:val="en-US"/>
+        </w:rPr>
+      </w:r>
+      <w:r/>
+    </w:p>
+    <w:p>
+      <w:pPr>
+        <w:pStyle w:val="Normal"/>
+        <w:shd w:fill="FF0000" w:val="clear"/>
+        <w:spacing w:lineRule="auto" w:line="360" w:before="0" w:after="0"/>
+      </w:pPr>
+      <w:r>
+        <w:rPr>
+          <w:rFonts w:cs="Consolas" w:ascii="Consolas" w:hAnsi="Consolas"/>
+          <w:b/>
+          <w:color w:val="595959" w:themeColor="text1" w:themeTint="a6"/>
+          <w:lang w:val="en-US"/>
+        </w:rPr>
+        <w:t>- POST/GET users</w:t>
+      </w:r>
+      <w:r/>
+    </w:p>
+    <w:p>
+      <w:pPr>
+        <w:pStyle w:val="Normal"/>
+        <w:shd w:fill="FF0000" w:val="clear"/>
+        <w:spacing w:lineRule="auto" w:line="360" w:before="0" w:after="0"/>
+      </w:pPr>
+      <w:r>
+        <w:rPr>
+          <w:rFonts w:cs="Consolas" w:ascii="Consolas" w:hAnsi="Consolas"/>
+          <w:color w:val="595959" w:themeColor="text1" w:themeTint="a6"/>
+          <w:lang w:val="en-US"/>
+        </w:rPr>
+        <w:t>Insert the command you want to execute:</w:t>
+      </w:r>
+      <w:r/>
+    </w:p>
+    <w:p>
+      <w:pPr>
+        <w:pStyle w:val="Normal"/>
+        <w:shd w:fill="FF0000" w:val="clear"/>
+        <w:spacing w:lineRule="auto" w:line="360" w:before="0" w:after="0"/>
+      </w:pPr>
+      <w:r>
+        <w:rPr>
+          <w:rFonts w:cs="Consolas" w:ascii="Consolas" w:hAnsi="Consolas"/>
+          <w:color w:val="595959" w:themeColor="text1" w:themeTint="a6"/>
+          <w:lang w:val="en-US"/>
+        </w:rPr>
+        <w:t>POST /users username=maia&amp;password=1234&amp;email=maia@maialand.com&amp;fullname=Filipe%20Maia&amp;loginName=admin&amp;loginPassword=admin</w:t>
+      </w:r>
+      <w:r/>
+    </w:p>
+    <w:p>
+      <w:pPr>
+        <w:pStyle w:val="Normal"/>
+        <w:shd w:fill="FF0000" w:val="clear"/>
+        <w:spacing w:lineRule="auto" w:line="360" w:before="0" w:after="0"/>
+      </w:pPr>
+      <w:r>
+        <w:rPr>
+          <w:rFonts w:cs="Consolas" w:ascii="Consolas" w:hAnsi="Consolas"/>
+          <w:color w:val="595959" w:themeColor="text1" w:themeTint="a6"/>
+          <w:lang w:val="en-US"/>
+        </w:rPr>
+        <w:t>Success.</w:t>
+      </w:r>
+      <w:r/>
+    </w:p>
+    <w:p>
+      <w:pPr>
+        <w:pStyle w:val="Normal"/>
+        <w:shd w:fill="FF0000" w:val="clear"/>
+        <w:spacing w:lineRule="auto" w:line="360" w:before="0" w:after="0"/>
+        <w:rPr>
+          <w:sz w:val="22"/>
+          <w:sz w:val="22"/>
+          <w:szCs w:val="22"/>
+          <w:rFonts w:ascii="Consolas" w:hAnsi="Consolas" w:eastAsia="Calibri" w:cs="Consolas"/>
+          <w:color w:val="595959" w:themeColor="text1" w:themeTint="a6"/>
+          <w:lang w:val="en-US" w:eastAsia="en-US" w:bidi="ar-SA"/>
+        </w:rPr>
+      </w:pPr>
+      <w:r>
+        <w:rPr>
+          <w:rFonts w:cs="Consolas" w:ascii="Consolas" w:hAnsi="Consolas"/>
+          <w:color w:val="595959" w:themeColor="text1" w:themeTint="a6"/>
+          <w:lang w:val="en-US"/>
+        </w:rPr>
+      </w:r>
+      <w:r/>
+    </w:p>
+    <w:p>
+      <w:pPr>
+        <w:pStyle w:val="Normal"/>
+        <w:shd w:fill="FF0000" w:val="clear"/>
+        <w:spacing w:lineRule="auto" w:line="360" w:before="0" w:after="0"/>
+      </w:pPr>
+      <w:r>
+        <w:rPr>
+          <w:rFonts w:cs="Consolas" w:ascii="Consolas" w:hAnsi="Consolas"/>
+          <w:color w:val="595959" w:themeColor="text1" w:themeTint="a6"/>
+          <w:lang w:val="en-US"/>
+        </w:rPr>
+        <w:t>Insert the command you want to execute:</w:t>
+      </w:r>
+      <w:r/>
+    </w:p>
+    <w:p>
+      <w:pPr>
+        <w:pStyle w:val="Normal"/>
+        <w:shd w:fill="FF0000" w:val="clear"/>
+        <w:spacing w:lineRule="auto" w:line="360" w:before="0" w:after="0"/>
+      </w:pPr>
+      <w:r>
+        <w:rPr>
+          <w:rFonts w:cs="Consolas" w:ascii="Consolas" w:hAnsi="Consolas"/>
+          <w:color w:val="595959" w:themeColor="text1" w:themeTint="a6"/>
+          <w:lang w:val="en-US"/>
+        </w:rPr>
+        <w:t>GET /users/maia</w:t>
+      </w:r>
+      <w:r/>
+    </w:p>
+    <w:p>
+      <w:pPr>
+        <w:pStyle w:val="Normal"/>
+        <w:shd w:fill="FF0000" w:val="clear"/>
+        <w:spacing w:lineRule="auto" w:line="360" w:before="0" w:after="0"/>
+      </w:pPr>
+      <w:r>
+        <w:rPr>
+          <w:rFonts w:cs="Consolas" w:ascii="Consolas" w:hAnsi="Consolas"/>
+          <w:color w:val="595959" w:themeColor="text1" w:themeTint="a6"/>
+          <w:lang w:val="en-US"/>
+        </w:rPr>
+        <w:t>Name: Filipe Maia, Email: maia@maialand.com, Username: maia</w:t>
+      </w:r>
+      <w:r/>
+    </w:p>
+    <w:p>
+      <w:pPr>
+        <w:pStyle w:val="Normal"/>
+        <w:shd w:fill="FF0000" w:val="clear"/>
+        <w:spacing w:lineRule="auto" w:line="360" w:before="0" w:after="0"/>
+        <w:rPr>
+          <w:sz w:val="22"/>
+          <w:sz w:val="22"/>
+          <w:szCs w:val="22"/>
+          <w:rFonts w:ascii="Consolas" w:hAnsi="Consolas" w:eastAsia="Calibri" w:cs="Consolas"/>
+          <w:color w:val="595959" w:themeColor="text1" w:themeTint="a6"/>
+          <w:lang w:val="en-US" w:eastAsia="en-US" w:bidi="ar-SA"/>
+        </w:rPr>
+      </w:pPr>
+      <w:r>
+        <w:rPr>
+          <w:rFonts w:cs="Consolas" w:ascii="Consolas" w:hAnsi="Consolas"/>
+          <w:color w:val="595959" w:themeColor="text1" w:themeTint="a6"/>
+          <w:lang w:val="en-US"/>
+        </w:rPr>
+      </w:r>
+      <w:r/>
+    </w:p>
+    <w:p>
+      <w:pPr>
+        <w:pStyle w:val="Normal"/>
+        <w:shd w:fill="FF0000" w:val="clear"/>
+        <w:spacing w:lineRule="auto" w:line="360" w:before="0" w:after="0"/>
+      </w:pPr>
+      <w:r>
+        <w:rPr>
+          <w:rFonts w:cs="Consolas" w:ascii="Consolas" w:hAnsi="Consolas"/>
+          <w:b/>
+          <w:color w:val="595959" w:themeColor="text1" w:themeTint="a6"/>
+          <w:lang w:val="en-US"/>
+        </w:rPr>
+        <w:t>- POST project</w:t>
+      </w:r>
+      <w:r/>
+    </w:p>
+    <w:p>
+      <w:pPr>
+        <w:pStyle w:val="Normal"/>
+        <w:shd w:fill="FF0000" w:val="clear"/>
+        <w:spacing w:lineRule="auto" w:line="360" w:before="0" w:after="0"/>
+      </w:pPr>
+      <w:r>
+        <w:rPr>
+          <w:rFonts w:cs="Consolas" w:ascii="Consolas" w:hAnsi="Consolas"/>
+          <w:color w:val="595959" w:themeColor="text1" w:themeTint="a6"/>
+          <w:lang w:val="en-US"/>
+        </w:rPr>
+        <w:t>Insert the command you want to execute:</w:t>
+      </w:r>
+      <w:r/>
+    </w:p>
+    <w:p>
+      <w:pPr>
+        <w:pStyle w:val="Normal"/>
+        <w:shd w:fill="FF0000" w:val="clear"/>
+        <w:spacing w:lineRule="auto" w:line="360" w:before="0" w:after="0"/>
+      </w:pPr>
+      <w:r>
+        <w:rPr>
+          <w:rFonts w:cs="Consolas" w:ascii="Consolas" w:hAnsi="Consolas"/>
+          <w:color w:val="595959" w:themeColor="text1" w:themeTint="a6"/>
+          <w:lang w:val="en-US"/>
+        </w:rPr>
+        <w:t>POST /project latitude=1.2&amp;longitude=2.3&amp;name=local&amp;price=2.3&amp;loginName=admin&amp;loginPassword=admin</w:t>
+      </w:r>
+      <w:r/>
+    </w:p>
+    <w:p>
+      <w:pPr>
+        <w:pStyle w:val="Normal"/>
+        <w:shd w:fill="FF0000" w:val="clear"/>
+        <w:spacing w:lineRule="auto" w:line="360" w:before="0" w:after="0"/>
+      </w:pPr>
+      <w:r>
+        <w:rPr>
+          <w:rFonts w:cs="Consolas" w:ascii="Consolas" w:hAnsi="Consolas"/>
+          <w:color w:val="595959" w:themeColor="text1" w:themeTint="a6"/>
+          <w:lang w:val="en-US"/>
+        </w:rPr>
+        <w:t>Product identification (PID): 1</w:t>
+      </w:r>
+      <w:r/>
+    </w:p>
+    <w:p>
+      <w:pPr>
+        <w:pStyle w:val="Normal"/>
+        <w:shd w:fill="FF0000" w:val="clear"/>
+        <w:spacing w:lineRule="auto" w:line="360" w:before="0" w:after="0"/>
+        <w:rPr>
+          <w:sz w:val="22"/>
+          <w:sz w:val="22"/>
+          <w:szCs w:val="22"/>
+          <w:rFonts w:ascii="Consolas" w:hAnsi="Consolas" w:eastAsia="Calibri" w:cs="Consolas"/>
+          <w:color w:val="595959" w:themeColor="text1" w:themeTint="a6"/>
+          <w:lang w:val="en-US" w:eastAsia="en-US" w:bidi="ar-SA"/>
+        </w:rPr>
+      </w:pPr>
+      <w:r>
+        <w:rPr>
+          <w:rFonts w:cs="Consolas" w:ascii="Consolas" w:hAnsi="Consolas"/>
+          <w:color w:val="595959" w:themeColor="text1" w:themeTint="a6"/>
+          <w:lang w:val="en-US"/>
+        </w:rPr>
+      </w:r>
+      <w:r/>
+    </w:p>
+    <w:p>
+      <w:pPr>
+        <w:pStyle w:val="Normal"/>
+        <w:shd w:fill="FF0000" w:val="clear"/>
+        <w:spacing w:lineRule="auto" w:line="360" w:before="0" w:after="0"/>
+      </w:pPr>
+      <w:r>
+        <w:rPr>
+          <w:rFonts w:cs="Consolas" w:ascii="Consolas" w:hAnsi="Consolas"/>
+          <w:color w:val="595959" w:themeColor="text1" w:themeTint="a6"/>
+          <w:lang w:val="en-US"/>
+        </w:rPr>
+        <w:t>Insert the command you want to execute:</w:t>
+      </w:r>
+      <w:r/>
+    </w:p>
+    <w:p>
+      <w:pPr>
+        <w:pStyle w:val="Normal"/>
+        <w:shd w:fill="FF0000" w:val="clear"/>
+        <w:spacing w:lineRule="auto" w:line="360" w:before="0" w:after="0"/>
+      </w:pPr>
+      <w:r>
+        <w:rPr>
+          <w:rFonts w:cs="Consolas" w:ascii="Consolas" w:hAnsi="Consolas"/>
+          <w:color w:val="595959" w:themeColor="text1" w:themeTint="a6"/>
+          <w:lang w:val="en-US"/>
+        </w:rPr>
+        <w:t>POST /project latitude=1.2&amp;longitude=2.3&amp;name=local&amp;price=2.3&amp;loginName=admin&amp;loginPassword=admin</w:t>
+      </w:r>
+      <w:r/>
+    </w:p>
+    <w:p>
+      <w:pPr>
+        <w:pStyle w:val="Normal"/>
+        <w:shd w:fill="FF0000" w:val="clear"/>
+        <w:spacing w:lineRule="auto" w:line="360" w:before="0" w:after="0"/>
+      </w:pPr>
+      <w:r>
+        <w:rPr>
+          <w:rFonts w:cs="Consolas" w:ascii="Consolas" w:hAnsi="Consolas"/>
+          <w:color w:val="595959" w:themeColor="text1" w:themeTint="a6"/>
+          <w:lang w:val="en-US"/>
+        </w:rPr>
+        <w:t>Product identification (PID): 2</w:t>
+      </w:r>
+      <w:r/>
+    </w:p>
+    <w:p>
+      <w:pPr>
+        <w:pStyle w:val="Normal"/>
+        <w:shd w:fill="FF0000" w:val="clear"/>
+        <w:spacing w:lineRule="auto" w:line="360" w:before="0" w:after="0"/>
+        <w:rPr>
+          <w:sz w:val="22"/>
+          <w:sz w:val="22"/>
+          <w:szCs w:val="22"/>
+          <w:rFonts w:ascii="Consolas" w:hAnsi="Consolas" w:eastAsia="Calibri" w:cs="Consolas"/>
+          <w:color w:val="595959" w:themeColor="text1" w:themeTint="a6"/>
+          <w:lang w:val="en-US" w:eastAsia="en-US" w:bidi="ar-SA"/>
+        </w:rPr>
+      </w:pPr>
+      <w:r>
+        <w:rPr>
+          <w:rFonts w:cs="Consolas" w:ascii="Consolas" w:hAnsi="Consolas"/>
+          <w:color w:val="595959" w:themeColor="text1" w:themeTint="a6"/>
+          <w:lang w:val="en-US"/>
+        </w:rPr>
+      </w:r>
+      <w:r/>
+    </w:p>
+    <w:p>
+      <w:pPr>
+        <w:pStyle w:val="Normal"/>
+        <w:shd w:fill="FF0000" w:val="clear"/>
+        <w:spacing w:lineRule="auto" w:line="360" w:before="0" w:after="0"/>
+      </w:pPr>
+      <w:r>
+        <w:rPr>
+          <w:rFonts w:cs="Consolas" w:ascii="Consolas" w:hAnsi="Consolas"/>
+          <w:b/>
+          <w:color w:val="595959" w:themeColor="text1" w:themeTint="a6"/>
+          <w:lang w:val="en-US"/>
+        </w:rPr>
+        <w:t>- POST subproject</w:t>
+      </w:r>
+      <w:r/>
+    </w:p>
+    <w:p>
+      <w:pPr>
+        <w:pStyle w:val="Normal"/>
+        <w:shd w:fill="FF0000" w:val="clear"/>
+        <w:spacing w:lineRule="auto" w:line="360" w:before="0" w:after="0"/>
+      </w:pPr>
+      <w:r>
+        <w:rPr>
+          <w:rFonts w:cs="Consolas" w:ascii="Consolas" w:hAnsi="Consolas"/>
+          <w:color w:val="595959" w:themeColor="text1" w:themeTint="a6"/>
+          <w:lang w:val="en-US"/>
+        </w:rPr>
+        <w:t>POST /project/1/subproject subPid=2&amp;loginName=admin&amp;loginPassword=admin</w:t>
+      </w:r>
+      <w:r/>
+    </w:p>
+    <w:p>
+      <w:pPr>
+        <w:pStyle w:val="Normal"/>
+        <w:shd w:fill="FF0000" w:val="clear"/>
+        <w:spacing w:lineRule="auto" w:line="360" w:before="0" w:after="0"/>
+      </w:pPr>
+      <w:r>
+        <w:rPr>
+          <w:rFonts w:cs="Consolas" w:ascii="Consolas" w:hAnsi="Consolas"/>
+          <w:color w:val="595959" w:themeColor="text1" w:themeTint="a6"/>
+          <w:lang w:val="en-US"/>
+        </w:rPr>
+        <w:t>Success.</w:t>
+      </w:r>
+      <w:r/>
+    </w:p>
+    <w:p>
+      <w:pPr>
+        <w:pStyle w:val="Normal"/>
+        <w:shd w:fill="FF0000" w:val="clear"/>
+        <w:spacing w:lineRule="auto" w:line="360" w:before="0" w:after="0"/>
+        <w:rPr>
+          <w:sz w:val="22"/>
+          <w:sz w:val="22"/>
+          <w:szCs w:val="22"/>
+          <w:rFonts w:ascii="Consolas" w:hAnsi="Consolas" w:eastAsia="Calibri" w:cs="Consolas"/>
+          <w:color w:val="595959" w:themeColor="text1" w:themeTint="a6"/>
+          <w:lang w:val="en-US" w:eastAsia="en-US" w:bidi="ar-SA"/>
+        </w:rPr>
+      </w:pPr>
+      <w:r>
+        <w:rPr>
+          <w:rFonts w:cs="Consolas" w:ascii="Consolas" w:hAnsi="Consolas"/>
+          <w:color w:val="595959" w:themeColor="text1" w:themeTint="a6"/>
+          <w:lang w:val="en-US"/>
+        </w:rPr>
+      </w:r>
+      <w:r/>
+    </w:p>
+    <w:p>
+      <w:pPr>
+        <w:pStyle w:val="Normal"/>
+        <w:shd w:fill="FF0000" w:val="clear"/>
+        <w:spacing w:lineRule="auto" w:line="360" w:before="0" w:after="0"/>
+      </w:pPr>
+      <w:r>
+        <w:rPr>
+          <w:rFonts w:cs="Consolas" w:ascii="Consolas" w:hAnsi="Consolas"/>
+          <w:b/>
+          <w:color w:val="595959" w:themeColor="text1" w:themeTint="a6"/>
+          <w:lang w:val="en-US"/>
+        </w:rPr>
+        <w:t>- POST consultant</w:t>
+      </w:r>
+      <w:r/>
+    </w:p>
+    <w:p>
+      <w:pPr>
+        <w:pStyle w:val="Normal"/>
+        <w:shd w:fill="FF0000" w:val="clear"/>
+        <w:spacing w:lineRule="auto" w:line="360" w:before="0" w:after="0"/>
+      </w:pPr>
+      <w:r>
+        <w:rPr>
+          <w:rFonts w:cs="Consolas" w:ascii="Consolas" w:hAnsi="Consolas"/>
+          <w:color w:val="595959" w:themeColor="text1" w:themeTint="a6"/>
+          <w:lang w:val="en-US"/>
+        </w:rPr>
+        <w:t>Insert the command you want to execute:</w:t>
+      </w:r>
+      <w:r/>
+    </w:p>
+    <w:p>
+      <w:pPr>
+        <w:pStyle w:val="Normal"/>
+        <w:shd w:fill="FF0000" w:val="clear"/>
+        <w:spacing w:lineRule="auto" w:line="360" w:before="0" w:after="0"/>
+      </w:pPr>
+      <w:r>
+        <w:rPr>
+          <w:rFonts w:cs="Consolas" w:ascii="Consolas" w:hAnsi="Consolas"/>
+          <w:color w:val="595959" w:themeColor="text1" w:themeTint="a6"/>
+          <w:lang w:val="en-US"/>
+        </w:rPr>
+        <w:t>POST /consultant name=maia&amp;priceHour=1&amp;loginName=admin&amp;loginPassword=admin</w:t>
+      </w:r>
+      <w:r/>
+    </w:p>
+    <w:p>
+      <w:pPr>
+        <w:pStyle w:val="Normal"/>
+        <w:shd w:fill="FF0000" w:val="clear"/>
+        <w:spacing w:lineRule="auto" w:line="360" w:before="0" w:after="0"/>
+      </w:pPr>
+      <w:r>
+        <w:rPr>
+          <w:rFonts w:cs="Consolas" w:ascii="Consolas" w:hAnsi="Consolas"/>
+          <w:color w:val="595959" w:themeColor="text1" w:themeTint="a6"/>
+          <w:lang w:val="en-US"/>
+        </w:rPr>
+        <w:t>Worker's identification (CID): 1</w:t>
+      </w:r>
+      <w:r/>
+    </w:p>
+    <w:p>
+      <w:pPr>
+        <w:pStyle w:val="Normal"/>
+        <w:shd w:fill="FF0000" w:val="clear"/>
+        <w:spacing w:lineRule="auto" w:line="360" w:before="0" w:after="0"/>
+        <w:rPr>
+          <w:sz w:val="22"/>
+          <w:sz w:val="22"/>
+          <w:szCs w:val="22"/>
+          <w:rFonts w:ascii="Consolas" w:hAnsi="Consolas" w:eastAsia="Calibri" w:cs="Consolas"/>
+          <w:color w:val="595959" w:themeColor="text1" w:themeTint="a6"/>
+          <w:lang w:val="en-US" w:eastAsia="en-US" w:bidi="ar-SA"/>
+        </w:rPr>
+      </w:pPr>
+      <w:r>
+        <w:rPr>
+          <w:rFonts w:cs="Consolas" w:ascii="Consolas" w:hAnsi="Consolas"/>
+          <w:color w:val="595959" w:themeColor="text1" w:themeTint="a6"/>
+          <w:lang w:val="en-US"/>
+        </w:rPr>
+      </w:r>
+      <w:r/>
+    </w:p>
+    <w:p>
+      <w:pPr>
+        <w:pStyle w:val="Normal"/>
+        <w:shd w:fill="FF0000" w:val="clear"/>
+        <w:spacing w:lineRule="auto" w:line="360" w:before="0" w:after="0"/>
+      </w:pPr>
+      <w:r>
+        <w:rPr>
+          <w:rFonts w:cs="Consolas" w:ascii="Consolas" w:hAnsi="Consolas"/>
+          <w:color w:val="595959" w:themeColor="text1" w:themeTint="a6"/>
+          <w:lang w:val="en-US"/>
+        </w:rPr>
+        <w:t>Insert the command you want to execute:</w:t>
+      </w:r>
+      <w:r/>
+    </w:p>
+    <w:p>
+      <w:pPr>
+        <w:pStyle w:val="Normal"/>
+        <w:shd w:fill="FF0000" w:val="clear"/>
+        <w:spacing w:lineRule="auto" w:line="360" w:before="0" w:after="0"/>
+      </w:pPr>
+      <w:r>
+        <w:rPr>
+          <w:rFonts w:cs="Consolas" w:ascii="Consolas" w:hAnsi="Consolas"/>
+          <w:color w:val="595959" w:themeColor="text1" w:themeTint="a6"/>
+          <w:lang w:val="en-US"/>
+        </w:rPr>
+        <w:t>POST /consultant name=lucas&amp;priceHour=1&amp;loginName=admin&amp;loginPassword=admin</w:t>
+      </w:r>
+      <w:r/>
+    </w:p>
+    <w:p>
+      <w:pPr>
+        <w:pStyle w:val="Normal"/>
+        <w:shd w:fill="FF0000" w:val="clear"/>
+        <w:spacing w:lineRule="auto" w:line="360" w:before="0" w:after="0"/>
+      </w:pPr>
+      <w:r>
+        <w:rPr>
+          <w:rFonts w:cs="Consolas" w:ascii="Consolas" w:hAnsi="Consolas"/>
+          <w:color w:val="595959" w:themeColor="text1" w:themeTint="a6"/>
+          <w:lang w:val="en-US"/>
+        </w:rPr>
+        <w:t>Worker's identification (CID): 2</w:t>
+      </w:r>
+      <w:r/>
+    </w:p>
+    <w:p>
+      <w:pPr>
+        <w:pStyle w:val="Normal"/>
+        <w:shd w:fill="FF0000" w:val="clear"/>
+        <w:spacing w:lineRule="auto" w:line="360" w:before="0" w:after="0"/>
+        <w:rPr>
+          <w:sz w:val="22"/>
+          <w:sz w:val="22"/>
+          <w:szCs w:val="22"/>
+          <w:rFonts w:ascii="Consolas" w:hAnsi="Consolas" w:eastAsia="Calibri" w:cs="Consolas"/>
+          <w:color w:val="595959" w:themeColor="text1" w:themeTint="a6"/>
+          <w:lang w:val="en-US" w:eastAsia="en-US" w:bidi="ar-SA"/>
+        </w:rPr>
+      </w:pPr>
+      <w:r>
+        <w:rPr>
+          <w:rFonts w:cs="Consolas" w:ascii="Consolas" w:hAnsi="Consolas"/>
+          <w:color w:val="595959" w:themeColor="text1" w:themeTint="a6"/>
+          <w:lang w:val="en-US"/>
+        </w:rPr>
+      </w:r>
+      <w:r/>
+    </w:p>
+    <w:p>
+      <w:pPr>
+        <w:pStyle w:val="Normal"/>
+        <w:shd w:fill="FF0000" w:val="clear"/>
+        <w:spacing w:lineRule="auto" w:line="360" w:before="0" w:after="0"/>
+      </w:pPr>
+      <w:r>
+        <w:rPr>
+          <w:rFonts w:cs="Consolas" w:ascii="Consolas" w:hAnsi="Consolas"/>
+          <w:color w:val="595959" w:themeColor="text1" w:themeTint="a6"/>
+          <w:lang w:val="en-US"/>
+        </w:rPr>
+        <w:t>Insert the command you want to execute:</w:t>
+      </w:r>
+      <w:r/>
+    </w:p>
+    <w:p>
+      <w:pPr>
+        <w:pStyle w:val="Normal"/>
+        <w:shd w:fill="FF0000" w:val="clear"/>
+        <w:spacing w:lineRule="auto" w:line="360" w:before="0" w:after="0"/>
+      </w:pPr>
+      <w:r>
+        <w:rPr>
+          <w:rFonts w:cs="Consolas" w:ascii="Consolas" w:hAnsi="Consolas"/>
+          <w:color w:val="595959" w:themeColor="text1" w:themeTint="a6"/>
+          <w:lang w:val="en-US"/>
+        </w:rPr>
+        <w:t>POST /consultant name=filipa&amp;bonus=0.3&amp;priceHour=1.2&amp;loginName=admin&amp;loginPassword=admin</w:t>
+      </w:r>
+      <w:r/>
+    </w:p>
+    <w:p>
+      <w:pPr>
+        <w:pStyle w:val="Normal"/>
+        <w:shd w:fill="FF0000" w:val="clear"/>
+        <w:spacing w:lineRule="auto" w:line="360" w:before="0" w:after="0"/>
+      </w:pPr>
+      <w:r>
+        <w:rPr>
+          <w:rFonts w:cs="Consolas" w:ascii="Consolas" w:hAnsi="Consolas"/>
+          <w:color w:val="595959" w:themeColor="text1" w:themeTint="a6"/>
+          <w:lang w:val="en-US"/>
+        </w:rPr>
+        <w:t>Worker's identification (CID): 3</w:t>
+      </w:r>
+      <w:r/>
+    </w:p>
+    <w:p>
+      <w:pPr>
+        <w:pStyle w:val="Normal"/>
+        <w:shd w:fill="FF0000" w:val="clear"/>
+        <w:spacing w:lineRule="auto" w:line="360" w:before="0" w:after="0"/>
+        <w:rPr>
+          <w:sz w:val="22"/>
+          <w:sz w:val="22"/>
+          <w:szCs w:val="22"/>
+          <w:rFonts w:ascii="Consolas" w:hAnsi="Consolas" w:eastAsia="Calibri" w:cs="Consolas"/>
+          <w:color w:val="595959" w:themeColor="text1" w:themeTint="a6"/>
+          <w:lang w:val="en-US" w:eastAsia="en-US" w:bidi="ar-SA"/>
+        </w:rPr>
+      </w:pPr>
+      <w:r>
+        <w:rPr>
+          <w:rFonts w:cs="Consolas" w:ascii="Consolas" w:hAnsi="Consolas"/>
+          <w:color w:val="595959" w:themeColor="text1" w:themeTint="a6"/>
+          <w:lang w:val="en-US"/>
+        </w:rPr>
+      </w:r>
+      <w:r/>
+    </w:p>
+    <w:p>
+      <w:pPr>
+        <w:pStyle w:val="Normal"/>
+        <w:shd w:fill="FF0000" w:val="clear"/>
+        <w:spacing w:lineRule="auto" w:line="360" w:before="0" w:after="0"/>
+      </w:pPr>
+      <w:r>
+        <w:rPr>
+          <w:rFonts w:cs="Consolas" w:ascii="Consolas" w:hAnsi="Consolas"/>
+          <w:b/>
+          <w:color w:val="595959" w:themeColor="text1" w:themeTint="a6"/>
+          <w:lang w:val="en-US"/>
+        </w:rPr>
+        <w:t>- POST worker in project</w:t>
+      </w:r>
+      <w:r/>
+    </w:p>
+    <w:p>
+      <w:pPr>
+        <w:pStyle w:val="Normal"/>
+        <w:shd w:fill="FF0000" w:val="clear"/>
+        <w:spacing w:lineRule="auto" w:line="360" w:before="0" w:after="0"/>
+      </w:pPr>
+      <w:r>
+        <w:rPr>
+          <w:rFonts w:cs="Consolas" w:ascii="Consolas" w:hAnsi="Consolas"/>
+          <w:color w:val="595959" w:themeColor="text1" w:themeTint="a6"/>
+          <w:lang w:val="en-US"/>
+        </w:rPr>
+        <w:t>Insert the command you want to execute:</w:t>
+      </w:r>
+      <w:r/>
+    </w:p>
+    <w:p>
+      <w:pPr>
+        <w:pStyle w:val="Normal"/>
+        <w:shd w:fill="FF0000" w:val="clear"/>
+        <w:spacing w:lineRule="auto" w:line="360" w:before="0" w:after="0"/>
+      </w:pPr>
+      <w:r>
+        <w:rPr>
+          <w:rFonts w:cs="Consolas" w:ascii="Consolas" w:hAnsi="Consolas"/>
+          <w:color w:val="595959" w:themeColor="text1" w:themeTint="a6"/>
+          <w:lang w:val="en-US"/>
+        </w:rPr>
+        <w:t>POST /project/1/consultant cid=1&amp;loginName=admin&amp;loginPassword=admin</w:t>
+      </w:r>
+      <w:r/>
+    </w:p>
+    <w:p>
+      <w:pPr>
+        <w:pStyle w:val="Normal"/>
+        <w:shd w:fill="FF0000" w:val="clear"/>
+        <w:spacing w:lineRule="auto" w:line="360" w:before="0" w:after="0"/>
+      </w:pPr>
+      <w:r>
+        <w:rPr>
+          <w:rFonts w:cs="Consolas" w:ascii="Consolas" w:hAnsi="Consolas"/>
+          <w:color w:val="595959" w:themeColor="text1" w:themeTint="a6"/>
+          <w:lang w:val="en-US"/>
+        </w:rPr>
+        <w:t>Success.</w:t>
+      </w:r>
+      <w:r/>
+    </w:p>
+    <w:p>
+      <w:pPr>
+        <w:pStyle w:val="Normal"/>
+        <w:shd w:fill="FF0000" w:val="clear"/>
+        <w:spacing w:lineRule="auto" w:line="360" w:before="0" w:after="0"/>
+        <w:rPr>
+          <w:sz w:val="22"/>
+          <w:sz w:val="22"/>
+          <w:szCs w:val="22"/>
+          <w:rFonts w:ascii="Consolas" w:hAnsi="Consolas" w:eastAsia="Calibri" w:cs="Consolas"/>
+          <w:color w:val="595959" w:themeColor="text1" w:themeTint="a6"/>
+          <w:lang w:val="en-US" w:eastAsia="en-US" w:bidi="ar-SA"/>
+        </w:rPr>
+      </w:pPr>
+      <w:r>
+        <w:rPr>
+          <w:rFonts w:cs="Consolas" w:ascii="Consolas" w:hAnsi="Consolas"/>
+          <w:color w:val="595959" w:themeColor="text1" w:themeTint="a6"/>
+          <w:lang w:val="en-US"/>
+        </w:rPr>
+      </w:r>
+      <w:r/>
+    </w:p>
+    <w:p>
+      <w:pPr>
+        <w:pStyle w:val="Normal"/>
+        <w:shd w:fill="FF0000" w:val="clear"/>
+        <w:spacing w:lineRule="auto" w:line="360" w:before="0" w:after="0"/>
+      </w:pPr>
+      <w:r>
+        <w:rPr>
+          <w:rFonts w:cs="Consolas" w:ascii="Consolas" w:hAnsi="Consolas"/>
+          <w:color w:val="595959" w:themeColor="text1" w:themeTint="a6"/>
+          <w:lang w:val="en-US"/>
+        </w:rPr>
+        <w:t>Insert the command you want to execute:</w:t>
+      </w:r>
+      <w:r/>
+    </w:p>
+    <w:p>
+      <w:pPr>
+        <w:pStyle w:val="Normal"/>
+        <w:shd w:fill="FF0000" w:val="clear"/>
+        <w:spacing w:lineRule="auto" w:line="360" w:before="0" w:after="0"/>
+      </w:pPr>
+      <w:r>
+        <w:rPr>
+          <w:rFonts w:cs="Consolas" w:ascii="Consolas" w:hAnsi="Consolas"/>
+          <w:color w:val="595959" w:themeColor="text1" w:themeTint="a6"/>
+          <w:lang w:val="en-US"/>
+        </w:rPr>
+        <w:t>POST /project/1/consultant cid=2&amp;loginName=admin&amp;loginPassword=admin</w:t>
+      </w:r>
+      <w:r/>
+    </w:p>
+    <w:p>
+      <w:pPr>
+        <w:pStyle w:val="Normal"/>
+        <w:shd w:fill="FF0000" w:val="clear"/>
+        <w:spacing w:lineRule="auto" w:line="360" w:before="0" w:after="0"/>
+      </w:pPr>
+      <w:r>
+        <w:rPr>
+          <w:rFonts w:cs="Consolas" w:ascii="Consolas" w:hAnsi="Consolas"/>
+          <w:color w:val="595959" w:themeColor="text1" w:themeTint="a6"/>
+          <w:lang w:val="en-US"/>
+        </w:rPr>
+        <w:t>Success.</w:t>
+      </w:r>
+      <w:r/>
+    </w:p>
+    <w:p>
+      <w:pPr>
+        <w:pStyle w:val="Normal"/>
+        <w:shd w:fill="FF0000" w:val="clear"/>
+        <w:spacing w:lineRule="auto" w:line="360" w:before="0" w:after="0"/>
+        <w:rPr>
+          <w:sz w:val="22"/>
+          <w:sz w:val="22"/>
+          <w:szCs w:val="22"/>
+          <w:rFonts w:ascii="Consolas" w:hAnsi="Consolas" w:eastAsia="Calibri" w:cs="Consolas"/>
+          <w:color w:val="595959" w:themeColor="text1" w:themeTint="a6"/>
+          <w:lang w:val="en-US" w:eastAsia="en-US" w:bidi="ar-SA"/>
+        </w:rPr>
+      </w:pPr>
+      <w:r>
+        <w:rPr>
+          <w:rFonts w:cs="Consolas" w:ascii="Consolas" w:hAnsi="Consolas"/>
+          <w:color w:val="595959" w:themeColor="text1" w:themeTint="a6"/>
+          <w:lang w:val="en-US"/>
+        </w:rPr>
+      </w:r>
+      <w:r/>
+    </w:p>
+    <w:p>
+      <w:pPr>
+        <w:pStyle w:val="Normal"/>
+        <w:shd w:fill="FF0000" w:val="clear"/>
+        <w:spacing w:lineRule="auto" w:line="360" w:before="0" w:after="0"/>
+      </w:pPr>
+      <w:r>
+        <w:rPr>
+          <w:rFonts w:cs="Consolas" w:ascii="Consolas" w:hAnsi="Consolas"/>
+          <w:color w:val="595959" w:themeColor="text1" w:themeTint="a6"/>
+          <w:lang w:val="en-US"/>
+        </w:rPr>
+        <w:t>Insert the command you want to execute:</w:t>
+      </w:r>
+      <w:r/>
+    </w:p>
+    <w:p>
+      <w:pPr>
+        <w:pStyle w:val="Normal"/>
+        <w:shd w:fill="FF0000" w:val="clear"/>
+        <w:spacing w:lineRule="auto" w:line="360" w:before="0" w:after="0"/>
+      </w:pPr>
+      <w:r>
+        <w:rPr>
+          <w:rFonts w:cs="Consolas" w:ascii="Consolas" w:hAnsi="Consolas"/>
+          <w:color w:val="595959" w:themeColor="text1" w:themeTint="a6"/>
+          <w:lang w:val="en-US"/>
+        </w:rPr>
+        <w:t>POST /project/1/manager cid=3&amp;loginName=admin&amp;loginPassword=admin</w:t>
+      </w:r>
+      <w:r/>
+    </w:p>
+    <w:p>
+      <w:pPr>
+        <w:pStyle w:val="Normal"/>
+        <w:shd w:fill="FF0000" w:val="clear"/>
+        <w:spacing w:lineRule="auto" w:line="360" w:before="0" w:after="0"/>
+      </w:pPr>
+      <w:r>
+        <w:rPr>
+          <w:rFonts w:cs="Consolas" w:ascii="Consolas" w:hAnsi="Consolas"/>
+          <w:color w:val="595959" w:themeColor="text1" w:themeTint="a6"/>
+          <w:lang w:val="en-US"/>
+        </w:rPr>
+        <w:t>Success.</w:t>
+      </w:r>
+      <w:r/>
+    </w:p>
+    <w:p>
+      <w:pPr>
+        <w:pStyle w:val="Normal"/>
+        <w:shd w:fill="FF0000" w:val="clear"/>
+        <w:spacing w:lineRule="auto" w:line="360" w:before="0" w:after="0"/>
+        <w:rPr>
+          <w:sz w:val="22"/>
+          <w:sz w:val="22"/>
+          <w:szCs w:val="22"/>
+          <w:rFonts w:ascii="Consolas" w:hAnsi="Consolas" w:eastAsia="Calibri" w:cs="Consolas"/>
+          <w:color w:val="595959" w:themeColor="text1" w:themeTint="a6"/>
+          <w:lang w:val="en-US" w:eastAsia="en-US" w:bidi="ar-SA"/>
+        </w:rPr>
+      </w:pPr>
+      <w:r>
+        <w:rPr>
+          <w:rFonts w:cs="Consolas" w:ascii="Consolas" w:hAnsi="Consolas"/>
+          <w:color w:val="595959" w:themeColor="text1" w:themeTint="a6"/>
+          <w:lang w:val="en-US"/>
+        </w:rPr>
+      </w:r>
+      <w:r/>
+    </w:p>
+    <w:p>
+      <w:pPr>
+        <w:pStyle w:val="Normal"/>
+        <w:shd w:fill="FF0000" w:val="clear"/>
+        <w:spacing w:lineRule="auto" w:line="360" w:before="0" w:after="0"/>
+      </w:pPr>
+      <w:r>
+        <w:rPr>
+          <w:rFonts w:cs="Consolas" w:ascii="Consolas" w:hAnsi="Consolas"/>
+          <w:b/>
+          <w:color w:val="595959" w:themeColor="text1" w:themeTint="a6"/>
+          <w:lang w:val="en-US"/>
+        </w:rPr>
+        <w:t>- GET project</w:t>
+      </w:r>
+      <w:r/>
+    </w:p>
+    <w:p>
+      <w:pPr>
+        <w:pStyle w:val="Normal"/>
+        <w:shd w:fill="FF0000" w:val="clear"/>
+        <w:spacing w:lineRule="auto" w:line="360" w:before="0" w:after="0"/>
+      </w:pPr>
+      <w:r>
+        <w:rPr>
+          <w:rFonts w:cs="Consolas" w:ascii="Consolas" w:hAnsi="Consolas"/>
+          <w:color w:val="595959" w:themeColor="text1" w:themeTint="a6"/>
+          <w:lang w:val="en-US"/>
+        </w:rPr>
+        <w:t>GET /project/1</w:t>
+      </w:r>
+      <w:r/>
+    </w:p>
+    <w:p>
+      <w:pPr>
+        <w:pStyle w:val="Normal"/>
+        <w:shd w:fill="FF0000" w:val="clear"/>
+        <w:spacing w:lineRule="auto" w:line="360" w:before="0" w:after="0"/>
+      </w:pPr>
+      <w:r>
+        <w:rPr>
+          <w:rFonts w:cs="Consolas" w:ascii="Consolas" w:hAnsi="Consolas"/>
+          <w:color w:val="595959" w:themeColor="text1" w:themeTint="a6"/>
+          <w:lang w:val="en-US"/>
+        </w:rPr>
+        <w:t>Project ID: 1</w:t>
+      </w:r>
+      <w:r/>
+    </w:p>
+    <w:p>
+      <w:pPr>
+        <w:pStyle w:val="Normal"/>
+        <w:shd w:fill="FF0000" w:val="clear"/>
+        <w:spacing w:lineRule="auto" w:line="360" w:before="0" w:after="0"/>
+      </w:pPr>
+      <w:r>
+        <w:rPr>
+          <w:rFonts w:cs="Consolas" w:ascii="Consolas" w:hAnsi="Consolas"/>
+          <w:color w:val="595959" w:themeColor="text1" w:themeTint="a6"/>
+          <w:lang w:val="en-US"/>
+        </w:rPr>
+        <w:t>Cost: 4,9 Euros</w:t>
+      </w:r>
+      <w:r/>
+    </w:p>
+    <w:p>
+      <w:pPr>
+        <w:pStyle w:val="Normal"/>
+        <w:shd w:fill="FF0000" w:val="clear"/>
+        <w:spacing w:lineRule="auto" w:line="360" w:before="0" w:after="0"/>
+      </w:pPr>
+      <w:r>
+        <w:rPr>
+          <w:rFonts w:cs="Consolas" w:ascii="Consolas" w:hAnsi="Consolas"/>
+          <w:color w:val="595959" w:themeColor="text1" w:themeTint="a6"/>
+          <w:lang w:val="en-US"/>
+        </w:rPr>
+        <w:t>Local: local, (1.2, 2.3), cost: 2,3 Euros</w:t>
+      </w:r>
+      <w:r/>
+    </w:p>
+    <w:p>
+      <w:pPr>
+        <w:pStyle w:val="Normal"/>
+        <w:shd w:fill="FF0000" w:val="clear"/>
+        <w:spacing w:lineRule="auto" w:line="360" w:before="0" w:after="0"/>
+      </w:pPr>
+      <w:r>
+        <w:rPr>
+          <w:rFonts w:cs="Consolas" w:ascii="Consolas" w:hAnsi="Consolas"/>
+          <w:color w:val="595959" w:themeColor="text1" w:themeTint="a6"/>
+          <w:lang w:val="en-US"/>
+        </w:rPr>
+        <w:t>Manager: Name: filipa, Payment per hour: 1,2 Euros, Cost: 0,3 Euros</w:t>
+      </w:r>
+      <w:r/>
+    </w:p>
+    <w:p>
+      <w:pPr>
+        <w:pStyle w:val="Normal"/>
+        <w:shd w:fill="FF0000" w:val="clear"/>
+        <w:spacing w:lineRule="auto" w:line="360" w:before="0" w:after="0"/>
+      </w:pPr>
+      <w:r>
+        <w:rPr>
+          <w:rFonts w:cs="Consolas" w:ascii="Consolas" w:hAnsi="Consolas"/>
+          <w:color w:val="595959" w:themeColor="text1" w:themeTint="a6"/>
+          <w:lang w:val="en-US"/>
+        </w:rPr>
+        <w:t xml:space="preserve">Team: Name: lucas, Payment per hour: 1 Euros, Cost: 0 Euros / Name: maia, Payment per hour: 1 Euros, Cost: 0 Euros / </w:t>
+      </w:r>
+      <w:r/>
+    </w:p>
+    <w:p>
+      <w:pPr>
+        <w:pStyle w:val="Normal"/>
+        <w:shd w:fill="FF0000" w:val="clear"/>
+        <w:spacing w:lineRule="auto" w:line="360" w:before="0" w:after="0"/>
+      </w:pPr>
+      <w:r>
+        <w:rPr>
+          <w:rFonts w:cs="Consolas" w:ascii="Consolas" w:hAnsi="Consolas"/>
+          <w:color w:val="595959" w:themeColor="text1" w:themeTint="a6"/>
+          <w:lang w:val="en-US"/>
+        </w:rPr>
+        <w:t xml:space="preserve">Subprojects: </w:t>
+      </w:r>
+      <w:r/>
+    </w:p>
+    <w:p>
+      <w:pPr>
+        <w:pStyle w:val="Normal"/>
+        <w:shd w:fill="FF0000" w:val="clear"/>
+        <w:spacing w:lineRule="auto" w:line="360" w:before="0" w:after="0"/>
+      </w:pPr>
+      <w:r>
+        <w:rPr>
+          <w:rFonts w:cs="Consolas" w:ascii="Consolas" w:hAnsi="Consolas"/>
+          <w:color w:val="595959" w:themeColor="text1" w:themeTint="a6"/>
+          <w:lang w:val="en-US"/>
+        </w:rPr>
+        <w:t xml:space="preserve">     </w:t>
+      </w:r>
+      <w:r>
+        <w:rPr>
+          <w:rFonts w:cs="Consolas" w:ascii="Consolas" w:hAnsi="Consolas"/>
+          <w:color w:val="595959" w:themeColor="text1" w:themeTint="a6"/>
+          <w:lang w:val="en-US"/>
+        </w:rPr>
+        <w:t>Project ID: 2</w:t>
+      </w:r>
+      <w:r/>
+    </w:p>
+    <w:p>
+      <w:pPr>
+        <w:pStyle w:val="Normal"/>
+        <w:shd w:fill="FF0000" w:val="clear"/>
+        <w:spacing w:lineRule="auto" w:line="360" w:before="0" w:after="0"/>
+      </w:pPr>
+      <w:r>
+        <w:rPr>
+          <w:rFonts w:cs="Consolas" w:ascii="Consolas" w:hAnsi="Consolas"/>
+          <w:color w:val="595959" w:themeColor="text1" w:themeTint="a6"/>
+          <w:lang w:val="en-US"/>
+        </w:rPr>
+        <w:t xml:space="preserve">     </w:t>
+      </w:r>
+      <w:r>
+        <w:rPr>
+          <w:rFonts w:cs="Consolas" w:ascii="Consolas" w:hAnsi="Consolas"/>
+          <w:color w:val="595959" w:themeColor="text1" w:themeTint="a6"/>
+          <w:lang w:val="en-US"/>
+        </w:rPr>
+        <w:t>Cost: 2,3 Euros</w:t>
+      </w:r>
+      <w:r/>
+    </w:p>
+    <w:p>
+      <w:pPr>
+        <w:pStyle w:val="Normal"/>
+        <w:shd w:fill="FF0000" w:val="clear"/>
+        <w:spacing w:lineRule="auto" w:line="360" w:before="0" w:after="0"/>
+      </w:pPr>
+      <w:r>
+        <w:rPr>
+          <w:rFonts w:cs="Consolas" w:ascii="Consolas" w:hAnsi="Consolas"/>
+          <w:color w:val="595959" w:themeColor="text1" w:themeTint="a6"/>
+          <w:lang w:val="en-US"/>
+        </w:rPr>
+        <w:t xml:space="preserve">     </w:t>
+      </w:r>
+      <w:r>
+        <w:rPr>
+          <w:rFonts w:cs="Consolas" w:ascii="Consolas" w:hAnsi="Consolas"/>
+          <w:color w:val="595959" w:themeColor="text1" w:themeTint="a6"/>
+          <w:lang w:val="en-US"/>
+        </w:rPr>
+        <w:t>Local: local, (1.2, 2.3), cost: 2,3 Euros</w:t>
+      </w:r>
+      <w:r/>
+    </w:p>
+    <w:p>
+      <w:pPr>
+        <w:pStyle w:val="Normal"/>
+        <w:shd w:fill="FF0000" w:val="clear"/>
+        <w:spacing w:lineRule="auto" w:line="360" w:before="0" w:after="0"/>
+      </w:pPr>
+      <w:r>
+        <w:rPr>
+          <w:rFonts w:cs="Consolas" w:ascii="Consolas" w:hAnsi="Consolas"/>
+          <w:color w:val="595959" w:themeColor="text1" w:themeTint="a6"/>
+          <w:lang w:val="en-US"/>
+        </w:rPr>
+        <w:t xml:space="preserve">     </w:t>
+      </w:r>
+      <w:r>
+        <w:rPr>
+          <w:rFonts w:cs="Consolas" w:ascii="Consolas" w:hAnsi="Consolas"/>
+          <w:color w:val="595959" w:themeColor="text1" w:themeTint="a6"/>
+          <w:lang w:val="en-US"/>
+        </w:rPr>
+        <w:t xml:space="preserve">Team: </w:t>
+      </w:r>
+      <w:r/>
+    </w:p>
+    <w:p>
+      <w:pPr>
+        <w:pStyle w:val="Normal"/>
+        <w:shd w:fill="FF0000" w:val="clear"/>
+        <w:spacing w:lineRule="auto" w:line="360" w:before="0" w:after="0"/>
+      </w:pPr>
+      <w:r>
+        <w:rPr>
+          <w:rFonts w:cs="Consolas" w:ascii="Consolas" w:hAnsi="Consolas"/>
+          <w:color w:val="595959" w:themeColor="text1" w:themeTint="a6"/>
+          <w:lang w:val="en-US"/>
+        </w:rPr>
+        <w:t xml:space="preserve">     </w:t>
+      </w:r>
+      <w:r>
+        <w:rPr>
+          <w:rFonts w:cs="Consolas" w:ascii="Consolas" w:hAnsi="Consolas"/>
+          <w:color w:val="595959" w:themeColor="text1" w:themeTint="a6"/>
+          <w:lang w:val="en-US"/>
+        </w:rPr>
+        <w:t>Subprojects: None.</w:t>
+      </w:r>
+      <w:r/>
+    </w:p>
+    <w:p>
+      <w:pPr>
+        <w:pStyle w:val="Normal"/>
+        <w:shd w:fill="FF0000" w:val="clear"/>
+        <w:spacing w:lineRule="auto" w:line="360" w:before="0" w:after="0"/>
+        <w:rPr>
+          <w:sz w:val="22"/>
+          <w:sz w:val="22"/>
+          <w:szCs w:val="22"/>
+          <w:rFonts w:ascii="Consolas" w:hAnsi="Consolas" w:eastAsia="Calibri" w:cs="Consolas"/>
+          <w:color w:val="595959" w:themeColor="text1" w:themeTint="a6"/>
+          <w:lang w:val="en-US" w:eastAsia="en-US" w:bidi="ar-SA"/>
+        </w:rPr>
+      </w:pPr>
+      <w:r>
+        <w:rPr>
+          <w:rFonts w:cs="Consolas" w:ascii="Consolas" w:hAnsi="Consolas"/>
+          <w:color w:val="595959" w:themeColor="text1" w:themeTint="a6"/>
+          <w:lang w:val="en-US"/>
+        </w:rPr>
+      </w:r>
+      <w:r/>
+    </w:p>
+    <w:p>
+      <w:pPr>
+        <w:pStyle w:val="Normal"/>
+        <w:shd w:fill="FF0000" w:val="clear"/>
+        <w:spacing w:lineRule="auto" w:line="360" w:before="0" w:after="0"/>
+      </w:pPr>
+      <w:r>
+        <w:rPr>
+          <w:rFonts w:cs="Consolas" w:ascii="Consolas" w:hAnsi="Consolas"/>
+          <w:b/>
+          <w:color w:val="595959" w:themeColor="text1" w:themeTint="a6"/>
+          <w:lang w:val="en-US"/>
+        </w:rPr>
+        <w:t>- GET worker in project</w:t>
+      </w:r>
+      <w:r/>
+    </w:p>
+    <w:p>
+      <w:pPr>
+        <w:pStyle w:val="Normal"/>
+        <w:shd w:fill="FF0000" w:val="clear"/>
+        <w:spacing w:lineRule="auto" w:line="360" w:before="0" w:after="0"/>
+      </w:pPr>
+      <w:r>
+        <w:rPr>
+          <w:rFonts w:cs="Consolas" w:ascii="Consolas" w:hAnsi="Consolas"/>
+          <w:color w:val="595959" w:themeColor="text1" w:themeTint="a6"/>
+          <w:lang w:val="en-US"/>
+        </w:rPr>
+        <w:t>Insert the command you want to execute:</w:t>
+      </w:r>
+      <w:r/>
+    </w:p>
+    <w:p>
+      <w:pPr>
+        <w:pStyle w:val="Normal"/>
+        <w:shd w:fill="FF0000" w:val="clear"/>
+        <w:spacing w:lineRule="auto" w:line="360" w:before="0" w:after="0"/>
+      </w:pPr>
+      <w:r>
+        <w:rPr>
+          <w:rFonts w:cs="Consolas" w:ascii="Consolas" w:hAnsi="Consolas"/>
+          <w:color w:val="595959" w:themeColor="text1" w:themeTint="a6"/>
+          <w:lang w:val="en-US"/>
+        </w:rPr>
+        <w:t>GET /project/1/manager</w:t>
+      </w:r>
+      <w:r/>
+    </w:p>
+    <w:p>
+      <w:pPr>
+        <w:pStyle w:val="Normal"/>
+        <w:shd w:fill="FF0000" w:val="clear"/>
+        <w:spacing w:lineRule="auto" w:line="360" w:before="0" w:after="0"/>
+      </w:pPr>
+      <w:r>
+        <w:rPr>
+          <w:rFonts w:cs="Consolas" w:ascii="Consolas" w:hAnsi="Consolas"/>
+          <w:color w:val="595959" w:themeColor="text1" w:themeTint="a6"/>
+          <w:lang w:val="en-US"/>
+        </w:rPr>
+        <w:t>Name: filipa, Payment per hour: 1,2 Euros, Cost: 0,3 Euros</w:t>
+      </w:r>
+      <w:r/>
+    </w:p>
+    <w:p>
+      <w:pPr>
+        <w:pStyle w:val="Normal"/>
+        <w:shd w:fill="FF0000" w:val="clear"/>
+        <w:spacing w:lineRule="auto" w:line="360" w:before="0" w:after="0"/>
+        <w:rPr>
+          <w:sz w:val="22"/>
+          <w:sz w:val="22"/>
+          <w:szCs w:val="22"/>
+          <w:rFonts w:ascii="Consolas" w:hAnsi="Consolas" w:eastAsia="Calibri" w:cs="Consolas"/>
+          <w:color w:val="595959" w:themeColor="text1" w:themeTint="a6"/>
+          <w:lang w:val="en-US" w:eastAsia="en-US" w:bidi="ar-SA"/>
+        </w:rPr>
+      </w:pPr>
+      <w:r>
+        <w:rPr>
+          <w:rFonts w:cs="Consolas" w:ascii="Consolas" w:hAnsi="Consolas"/>
+          <w:color w:val="595959" w:themeColor="text1" w:themeTint="a6"/>
+          <w:lang w:val="en-US"/>
+        </w:rPr>
+      </w:r>
+      <w:r/>
+    </w:p>
+    <w:p>
+      <w:pPr>
+        <w:pStyle w:val="Normal"/>
+        <w:shd w:fill="FF0000" w:val="clear"/>
+        <w:spacing w:lineRule="auto" w:line="360" w:before="0" w:after="0"/>
+      </w:pPr>
+      <w:r>
+        <w:rPr>
+          <w:rFonts w:cs="Consolas" w:ascii="Consolas" w:hAnsi="Consolas"/>
+          <w:color w:val="595959" w:themeColor="text1" w:themeTint="a6"/>
+          <w:lang w:val="en-US"/>
+        </w:rPr>
+        <w:t>Insert the command you want to execute:</w:t>
+      </w:r>
+      <w:r/>
+    </w:p>
+    <w:p>
+      <w:pPr>
+        <w:pStyle w:val="Normal"/>
+        <w:shd w:fill="FF0000" w:val="clear"/>
+        <w:spacing w:lineRule="auto" w:line="360" w:before="0" w:after="0"/>
+      </w:pPr>
+      <w:r>
+        <w:rPr>
+          <w:rFonts w:cs="Consolas" w:ascii="Consolas" w:hAnsi="Consolas"/>
+          <w:color w:val="595959" w:themeColor="text1" w:themeTint="a6"/>
+          <w:lang w:val="en-US"/>
+        </w:rPr>
+        <w:t>GET /project/1/consultant</w:t>
+      </w:r>
+      <w:r/>
+    </w:p>
+    <w:p>
+      <w:pPr>
+        <w:pStyle w:val="Normal"/>
+        <w:shd w:fill="FF0000" w:val="clear"/>
+        <w:spacing w:lineRule="auto" w:line="360" w:before="0" w:after="0"/>
+      </w:pPr>
+      <w:r>
+        <w:rPr>
+          <w:rFonts w:cs="Consolas" w:ascii="Consolas" w:hAnsi="Consolas"/>
+          <w:color w:val="595959" w:themeColor="text1" w:themeTint="a6"/>
+          <w:lang w:val="en-US"/>
+        </w:rPr>
+        <w:t>[Name: lucas, Payment per hour: 1 Euros, Cost: 0 Euros, Name: maia, Payment per hour: 1 Euros, Cost: 0 Euros]</w:t>
+      </w:r>
+      <w:r/>
+    </w:p>
+    <w:p>
+      <w:pPr>
+        <w:pStyle w:val="Normal"/>
+        <w:shd w:fill="FF0000" w:val="clear"/>
+        <w:spacing w:lineRule="auto" w:line="360" w:before="0" w:after="0"/>
+        <w:rPr>
+          <w:sz w:val="22"/>
+          <w:sz w:val="22"/>
+          <w:szCs w:val="22"/>
+          <w:rFonts w:ascii="Consolas" w:hAnsi="Consolas" w:eastAsia="Calibri" w:cs="Consolas"/>
+          <w:color w:val="595959" w:themeColor="text1" w:themeTint="a6"/>
+          <w:lang w:val="en-US" w:eastAsia="en-US" w:bidi="ar-SA"/>
+        </w:rPr>
+      </w:pPr>
+      <w:r>
+        <w:rPr>
+          <w:rFonts w:cs="Consolas" w:ascii="Consolas" w:hAnsi="Consolas"/>
+          <w:color w:val="595959" w:themeColor="text1" w:themeTint="a6"/>
+          <w:lang w:val="en-US"/>
+        </w:rPr>
+      </w:r>
+      <w:r/>
+    </w:p>
+    <w:p>
+      <w:pPr>
+        <w:pStyle w:val="Normal"/>
+        <w:shd w:fill="FF0000" w:val="clear"/>
+        <w:spacing w:lineRule="auto" w:line="360" w:before="0" w:after="0"/>
+      </w:pPr>
+      <w:r>
+        <w:rPr>
+          <w:rFonts w:cs="Consolas" w:ascii="Consolas" w:hAnsi="Consolas"/>
+          <w:b/>
+          <w:i/>
+          <w:color w:val="595959" w:themeColor="text1" w:themeTint="a6"/>
+          <w:u w:val="single"/>
+        </w:rPr>
+        <w:t>UTILIZAÇÕES ERRADAS</w:t>
+      </w:r>
+      <w:r/>
+    </w:p>
+    <w:p>
+      <w:pPr>
+        <w:pStyle w:val="Normal"/>
+        <w:shd w:fill="FF0000" w:val="clear"/>
+        <w:spacing w:lineRule="auto" w:line="360" w:before="0" w:after="0"/>
+        <w:rPr>
+          <w:sz w:val="22"/>
+          <w:sz w:val="22"/>
+          <w:szCs w:val="22"/>
+          <w:rFonts w:ascii="Consolas" w:hAnsi="Consolas" w:eastAsia="Calibri" w:cs="Consolas"/>
+          <w:color w:val="595959" w:themeColor="text1" w:themeTint="a6"/>
+          <w:lang w:val="pt-PT" w:eastAsia="en-US" w:bidi="ar-SA"/>
+        </w:rPr>
+      </w:pPr>
+      <w:r>
+        <w:rPr>
+          <w:rFonts w:cs="Consolas" w:ascii="Consolas" w:hAnsi="Consolas"/>
+          <w:color w:val="595959" w:themeColor="text1" w:themeTint="a6"/>
+        </w:rPr>
+      </w:r>
+      <w:r/>
+    </w:p>
+    <w:p>
+      <w:pPr>
+        <w:pStyle w:val="Normal"/>
+        <w:shd w:fill="FF0000" w:val="clear"/>
+        <w:spacing w:lineRule="auto" w:line="360" w:before="0" w:after="0"/>
+      </w:pPr>
+      <w:r>
+        <w:rPr>
+          <w:rFonts w:cs="Consolas" w:ascii="Consolas" w:hAnsi="Consolas"/>
+          <w:b/>
+          <w:color w:val="595959" w:themeColor="text1" w:themeTint="a6"/>
+        </w:rPr>
+        <w:t>- POST users - username já existe:</w:t>
+      </w:r>
+      <w:r/>
+    </w:p>
+    <w:p>
+      <w:pPr>
+        <w:pStyle w:val="Normal"/>
+        <w:shd w:fill="FF0000" w:val="clear"/>
+        <w:spacing w:lineRule="auto" w:line="360" w:before="0" w:after="0"/>
+      </w:pPr>
+      <w:r>
+        <w:rPr>
+          <w:rFonts w:cs="Consolas" w:ascii="Consolas" w:hAnsi="Consolas"/>
+          <w:color w:val="595959" w:themeColor="text1" w:themeTint="a6"/>
+          <w:lang w:val="en-US"/>
+        </w:rPr>
+        <w:t>POST /users username=maia&amp;password=1234&amp;email=maia@maialand.com&amp;fullname=Filipe%20Maia&amp;loginName=admin&amp;loginPassword=admin</w:t>
+      </w:r>
+      <w:r/>
+    </w:p>
+    <w:p>
+      <w:pPr>
+        <w:pStyle w:val="Normal"/>
+        <w:shd w:fill="FF0000" w:val="clear"/>
+        <w:spacing w:lineRule="auto" w:line="360" w:before="0" w:after="0"/>
+      </w:pPr>
+      <w:r>
+        <w:rPr>
+          <w:rFonts w:cs="Consolas" w:ascii="Consolas" w:hAnsi="Consolas"/>
+          <w:color w:val="595959" w:themeColor="text1" w:themeTint="a6"/>
+          <w:lang w:val="en-US"/>
+        </w:rPr>
+        <w:t>The Specified Username already exists in repository.</w:t>
+      </w:r>
+      <w:r/>
+    </w:p>
+    <w:p>
+      <w:pPr>
+        <w:pStyle w:val="Normal"/>
+        <w:shd w:fill="FF0000" w:val="clear"/>
+        <w:spacing w:lineRule="auto" w:line="360" w:before="0" w:after="0"/>
+        <w:rPr>
+          <w:sz w:val="22"/>
+          <w:sz w:val="22"/>
+          <w:szCs w:val="22"/>
+          <w:rFonts w:ascii="Consolas" w:hAnsi="Consolas" w:eastAsia="Calibri" w:cs="Consolas"/>
+          <w:color w:val="595959" w:themeColor="text1" w:themeTint="a6"/>
+          <w:lang w:val="en-US" w:eastAsia="en-US" w:bidi="ar-SA"/>
+        </w:rPr>
+      </w:pPr>
+      <w:r>
+        <w:rPr>
+          <w:rFonts w:cs="Consolas" w:ascii="Consolas" w:hAnsi="Consolas"/>
+          <w:color w:val="595959" w:themeColor="text1" w:themeTint="a6"/>
+          <w:lang w:val="en-US"/>
+        </w:rPr>
+      </w:r>
+      <w:r/>
+    </w:p>
+    <w:p>
+      <w:pPr>
+        <w:pStyle w:val="Normal"/>
+        <w:shd w:fill="FF0000" w:val="clear"/>
+        <w:spacing w:lineRule="auto" w:line="360" w:before="0" w:after="0"/>
+      </w:pPr>
+      <w:r>
+        <w:rPr>
+          <w:rFonts w:cs="Consolas" w:ascii="Consolas" w:hAnsi="Consolas"/>
+          <w:color w:val="595959" w:themeColor="text1" w:themeTint="a6"/>
+          <w:lang w:val="en-US"/>
+        </w:rPr>
+        <w:t>- POST worker in project - post de um manager usando um consultant:</w:t>
+      </w:r>
+      <w:r/>
+    </w:p>
+    <w:p>
+      <w:pPr>
+        <w:pStyle w:val="Normal"/>
+        <w:shd w:fill="FF0000" w:val="clear"/>
+        <w:spacing w:lineRule="auto" w:line="360" w:before="0" w:after="0"/>
+      </w:pPr>
+      <w:r>
+        <w:rPr>
+          <w:rFonts w:cs="Consolas" w:ascii="Consolas" w:hAnsi="Consolas"/>
+          <w:color w:val="595959" w:themeColor="text1" w:themeTint="a6"/>
+          <w:lang w:val="en-US"/>
+        </w:rPr>
+        <w:t>POST /project/1/manager cid=2&amp;loginName=admin&amp;loginPassword=admin</w:t>
+      </w:r>
+      <w:r/>
+    </w:p>
+    <w:p>
+      <w:pPr>
+        <w:pStyle w:val="Normal"/>
+        <w:shd w:fill="FF0000" w:val="clear"/>
+        <w:spacing w:lineRule="auto" w:line="360" w:before="0" w:after="0"/>
+      </w:pPr>
+      <w:r>
+        <w:rPr>
+          <w:rFonts w:cs="Consolas" w:ascii="Consolas" w:hAnsi="Consolas"/>
+          <w:color w:val="595959" w:themeColor="text1" w:themeTint="a6"/>
+          <w:lang w:val="en-US"/>
+        </w:rPr>
+        <w:t>The Specified Manager does not exists in repository.</w:t>
+      </w:r>
+      <w:r/>
+    </w:p>
+    <w:p>
+      <w:pPr>
+        <w:pStyle w:val="Normal"/>
+        <w:shd w:fill="FF0000" w:val="clear"/>
+        <w:spacing w:lineRule="auto" w:line="360" w:before="0" w:after="0"/>
+      </w:pPr>
+      <w:r>
+        <w:rPr>
+          <w:rFonts w:cs="Consolas" w:ascii="Consolas" w:hAnsi="Consolas"/>
+          <w:color w:val="595959" w:themeColor="text1" w:themeTint="a6"/>
+          <w:lang w:val="en-US"/>
+        </w:rPr>
+        <w:t>Not successfull. Manager may already be in the project.</w:t>
+      </w:r>
+      <w:r/>
+    </w:p>
+    <w:p>
+      <w:pPr>
+        <w:pStyle w:val="Normal"/>
+        <w:shd w:fill="FF0000" w:val="clear"/>
+        <w:spacing w:lineRule="auto" w:line="360" w:before="0" w:after="0"/>
+        <w:rPr>
+          <w:sz w:val="22"/>
+          <w:sz w:val="22"/>
+          <w:szCs w:val="22"/>
+          <w:rFonts w:ascii="Consolas" w:hAnsi="Consolas" w:eastAsia="Calibri" w:cs="Consolas"/>
+          <w:color w:val="595959" w:themeColor="text1" w:themeTint="a6"/>
+          <w:lang w:val="en-US" w:eastAsia="en-US" w:bidi="ar-SA"/>
+        </w:rPr>
+      </w:pPr>
+      <w:r>
+        <w:rPr>
+          <w:rFonts w:cs="Consolas" w:ascii="Consolas" w:hAnsi="Consolas"/>
+          <w:color w:val="595959" w:themeColor="text1" w:themeTint="a6"/>
+          <w:lang w:val="en-US"/>
+        </w:rPr>
+      </w:r>
+      <w:r/>
+    </w:p>
+    <w:p>
+      <w:pPr>
+        <w:pStyle w:val="Normal"/>
+        <w:shd w:fill="FF0000" w:val="clear"/>
+        <w:spacing w:lineRule="auto" w:line="360" w:before="0" w:after="0"/>
+      </w:pPr>
+      <w:r>
+        <w:rPr>
+          <w:rFonts w:cs="Consolas" w:ascii="Consolas" w:hAnsi="Consolas"/>
+          <w:b/>
+          <w:color w:val="595959" w:themeColor="text1" w:themeTint="a6"/>
+          <w:lang w:val="en-US"/>
+        </w:rPr>
+        <w:t>- POST com autenticação errada</w:t>
+      </w:r>
+      <w:r/>
+    </w:p>
+    <w:p>
+      <w:pPr>
+        <w:pStyle w:val="Normal"/>
+        <w:shd w:fill="FF0000" w:val="clear"/>
+        <w:spacing w:lineRule="auto" w:line="360" w:before="0" w:after="0"/>
+      </w:pPr>
+      <w:r>
+        <w:rPr>
+          <w:rFonts w:cs="Consolas" w:ascii="Consolas" w:hAnsi="Consolas"/>
+          <w:color w:val="595959" w:themeColor="text1" w:themeTint="a6"/>
+          <w:lang w:val="en-US"/>
+        </w:rPr>
+        <w:t>POST /project latitude=1.2&amp;longitude=2.3&amp;name=local&amp;price=2.3&amp;loginName=admin&amp;loginPassword=1234</w:t>
+      </w:r>
+      <w:r/>
+    </w:p>
+    <w:p>
+      <w:pPr>
+        <w:pStyle w:val="Normal"/>
+        <w:shd w:fill="FF0000" w:val="clear"/>
+        <w:spacing w:lineRule="auto" w:line="360" w:before="0" w:after="0"/>
+      </w:pPr>
+      <w:r>
+        <w:rPr>
+          <w:rFonts w:cs="Consolas" w:ascii="Consolas" w:hAnsi="Consolas"/>
+          <w:color w:val="595959" w:themeColor="text1" w:themeTint="a6"/>
+          <w:lang w:val="en-US"/>
+        </w:rPr>
+        <w:t>Login Name and/or Login Password incorrect.</w:t>
+      </w:r>
+      <w:r/>
+    </w:p>
+    <w:p>
+      <w:pPr>
+        <w:pStyle w:val="Normal"/>
+        <w:shd w:fill="FF0000" w:val="clear"/>
+        <w:spacing w:lineRule="auto" w:line="360" w:before="0" w:after="0"/>
+        <w:rPr>
+          <w:sz w:val="22"/>
+          <w:sz w:val="22"/>
+          <w:szCs w:val="22"/>
+          <w:rFonts w:ascii="Times New Roman" w:hAnsi="Times New Roman" w:eastAsia="Calibri" w:cs=""/>
+          <w:color w:val="595959" w:themeColor="text1" w:themeTint="a6"/>
+          <w:lang w:val="en-US" w:eastAsia="en-US" w:bidi="ar-SA"/>
+        </w:rPr>
+      </w:pPr>
+      <w:r>
+        <w:rPr>
+          <w:rFonts w:ascii="Times New Roman" w:hAnsi="Times New Roman"/>
+          <w:color w:val="595959" w:themeColor="text1" w:themeTint="a6"/>
+          <w:lang w:val="en-US"/>
+        </w:rPr>
+      </w:r>
+      <w:r/>
+    </w:p>
+    <w:p>
+      <w:pPr>
+        <w:pStyle w:val="Normal"/>
+        <w:shd w:fill="FF0000" w:val="clear"/>
         <w:spacing w:lineRule="auto" w:line="360" w:before="0" w:after="0"/>
         <w:rPr>
           <w:sz w:val="22"/>
@@ -6573,6 +8240,7 @@
     <w:p>
       <w:pPr>
         <w:pStyle w:val="Normal"/>
+        <w:shd w:fill="FF0000" w:val="clear"/>
         <w:spacing w:lineRule="auto" w:line="360" w:before="0" w:after="0"/>
         <w:rPr>
           <w:sz w:val="24"/>
@@ -6596,19 +8264,130 @@
     </w:p>
     <w:p>
       <w:pPr>
-        <w:pStyle w:val="Normal"/>
-        <w:spacing w:lineRule="auto" w:line="360" w:before="0" w:after="0"/>
-        <w:rPr>
-          <w:sz w:val="22"/>
-          <w:sz w:val="22"/>
-          <w:szCs w:val="22"/>
-          <w:rFonts w:ascii="Calibri" w:hAnsi="Calibri" w:eastAsia="Calibri" w:cs="" w:asciiTheme="minorHAnsi" w:cstheme="minorBidi" w:eastAsiaTheme="minorHAnsi" w:hAnsiTheme="minorHAnsi"/>
-          <w:color w:val="00000A"/>
-          <w:lang w:val="pt-PT" w:eastAsia="en-US" w:bidi="ar-SA"/>
-        </w:rPr>
-      </w:pPr>
-      <w:r>
-        <w:rPr/>
+        <w:pStyle w:val="ListParagraph"/>
+        <w:shd w:fill="FF0000" w:val="clear"/>
+        <w:spacing w:lineRule="auto" w:line="360"/>
+        <w:ind w:firstLine="284"/>
+      </w:pPr>
+      <w:r>
+        <w:rPr>
+          <w:rFonts w:ascii="Times New Roman" w:hAnsi="Times New Roman"/>
+        </w:rPr>
+        <w:t>Com esta análise percebemos que o trabalho de análise e alteração ao código já existente foi muito mais simples, devido ao facto de alguns dos elementos do grupo terem implementado parte do código.</w:t>
+      </w:r>
+      <w:r/>
+    </w:p>
+    <w:p>
+      <w:pPr>
+        <w:pStyle w:val="ListParagraph"/>
+        <w:shd w:fill="FF0000" w:val="clear"/>
+        <w:spacing w:lineRule="auto" w:line="360"/>
+        <w:ind w:firstLine="284"/>
+      </w:pPr>
+      <w:r>
+        <w:rPr>
+          <w:rFonts w:ascii="Times New Roman" w:hAnsi="Times New Roman"/>
+        </w:rPr>
+        <w:t xml:space="preserve">Outra vantagem foi o facto de todos os elementos da Formação se terem juntado nas aulas práticas e, em conjunto, tentaram completar o código iniciado pelos Formadores durante as aulas teóricas referentes ao projecto </w:t>
+      </w:r>
+      <w:r>
+        <w:rPr>
+          <w:rFonts w:ascii="Times New Roman" w:hAnsi="Times New Roman"/>
+          <w:i/>
+        </w:rPr>
+        <w:t>Travel Agency</w:t>
+      </w:r>
+      <w:r>
+        <w:rPr>
+          <w:rFonts w:ascii="Times New Roman" w:hAnsi="Times New Roman"/>
+        </w:rPr>
+        <w:t>. Assim, o código feito nas aulas teóricas e práticas foi aproveitado e adaptado ao Project Manager.</w:t>
+      </w:r>
+      <w:r/>
+    </w:p>
+    <w:p>
+      <w:pPr>
+        <w:pStyle w:val="ListParagraph"/>
+        <w:shd w:fill="FF0000" w:val="clear"/>
+        <w:spacing w:lineRule="auto" w:line="360"/>
+        <w:ind w:firstLine="284"/>
+      </w:pPr>
+      <w:r>
+        <w:rPr>
+          <w:rFonts w:ascii="Times New Roman" w:hAnsi="Times New Roman"/>
+        </w:rPr>
+        <w:t xml:space="preserve">Existiam algumas diferenças entre este enunciado e os enunciados dos trabalhos de grupo anteriores, nas responsabilidades do Project Manager. Foi necessário adicionar funcionalidade extra ao código que foi feito nos trabalhos de grupo anteriores (entre eles, a inclusão de números de identificação nos trabalhadores e nos projectos) e foi necessária a modificação de algum código (entre eles, alguns construtores foram modificados para reflectir as novas exigências do enunciado, alguns dos métodos </w:t>
+      </w:r>
+      <w:r>
+        <w:rPr>
+          <w:rFonts w:ascii="Times New Roman" w:hAnsi="Times New Roman"/>
+          <w:i/>
+        </w:rPr>
+        <w:t>toString</w:t>
+      </w:r>
+      <w:r>
+        <w:rPr>
+          <w:rFonts w:ascii="Times New Roman" w:hAnsi="Times New Roman"/>
+        </w:rPr>
+        <w:t xml:space="preserve"> também foram alterados).</w:t>
+      </w:r>
+      <w:r/>
+    </w:p>
+    <w:p>
+      <w:pPr>
+        <w:pStyle w:val="ListParagraph"/>
+        <w:shd w:fill="FF0000" w:val="clear"/>
+        <w:spacing w:lineRule="auto" w:line="360"/>
+        <w:ind w:firstLine="284"/>
+      </w:pPr>
+      <w:r>
+        <w:rPr>
+          <w:rFonts w:ascii="Times New Roman" w:hAnsi="Times New Roman"/>
+        </w:rPr>
+        <w:t xml:space="preserve">Um dos problemas que o grupo teve de resolver foi a autenticação dos utilizadores, para este utilizou-se o mesmo modelo utilizado pelos Formadores nas aulas teóricas: criou-se a classe abstracta </w:t>
+      </w:r>
+      <w:r>
+        <w:rPr>
+          <w:rFonts w:ascii="Times New Roman" w:hAnsi="Times New Roman"/>
+          <w:i/>
+        </w:rPr>
+        <w:t>BasePostCommand</w:t>
+      </w:r>
+      <w:r>
+        <w:rPr>
+          <w:rFonts w:ascii="Times New Roman" w:hAnsi="Times New Roman"/>
+        </w:rPr>
+        <w:t>, na qual foi implementada o método e da qual estendem todos os comandos POST.</w:t>
+      </w:r>
+      <w:r/>
+    </w:p>
+    <w:p>
+      <w:pPr>
+        <w:pStyle w:val="ListParagraph"/>
+        <w:shd w:fill="FF0000" w:val="clear"/>
+        <w:spacing w:lineRule="auto" w:line="360"/>
+        <w:ind w:firstLine="284"/>
+      </w:pPr>
+      <w:r>
+        <w:rPr>
+          <w:rFonts w:ascii="Times New Roman" w:hAnsi="Times New Roman"/>
+        </w:rPr>
+        <w:t>Outro problema que foi resolvido, o método de output dos resultados da execução dos comandos. A solução para este problema passou pela criação dum conjunto de classes que são chamadas durante a execução dos comandos, que recebem os resultados e que os enviam para uma OutputStream. Apesar da solução utilizada para este problema funcionar, no futuro talvez o grupo opte por utilizar uma solução diferente desta, uma em que o método execute dos Command's em vez de ser void retorne um Object.</w:t>
+      </w:r>
+      <w:r/>
+    </w:p>
+    <w:p>
+      <w:pPr>
+        <w:pStyle w:val="ListParagraph"/>
+        <w:shd w:fill="FF0000" w:val="clear"/>
+        <w:spacing w:lineRule="auto" w:line="360" w:before="0" w:after="0"/>
+        <w:ind w:firstLine="284"/>
+      </w:pPr>
+      <w:r>
+        <w:rPr>
+          <w:rFonts w:ascii="Times New Roman" w:hAnsi="Times New Roman"/>
+        </w:rPr>
+        <w:t>Outras alterações que o grupo gostaria de ter feito predem-se em redor da matéria dada pelos Formadores nas últimas aulas teóricas, devido ao pouco tempo disponível, estas não foram implementadas no Project Manager.</w:t>
       </w:r>
       <w:r/>
     </w:p>
@@ -6672,7 +8451,7 @@
       <w:fldChar w:fldCharType="separate"/>
     </w:r>
     <w:r>
-      <w:t>13</w:t>
+      <w:t>16</w:t>
     </w:r>
     <w:r>
       <w:fldChar w:fldCharType="end"/>
@@ -8332,9 +10111,26 @@
       <w:sz w:val="20"/>
     </w:rPr>
   </w:style>
-  <w:style w:type="character" w:styleId="Smbolosnumricos">
-    <w:name w:val="Símbolos numéricos"/>
-    <w:rPr/>
+  <w:style w:type="character" w:styleId="ListLabel21">
+    <w:name w:val="ListLabel 21"/>
+    <w:rPr>
+      <w:rFonts w:cs="Symbol"/>
+      <w:sz w:val="20"/>
+    </w:rPr>
+  </w:style>
+  <w:style w:type="character" w:styleId="ListLabel22">
+    <w:name w:val="ListLabel 22"/>
+    <w:rPr>
+      <w:rFonts w:cs="Courier New"/>
+      <w:sz w:val="20"/>
+    </w:rPr>
+  </w:style>
+  <w:style w:type="character" w:styleId="ListLabel23">
+    <w:name w:val="ListLabel 23"/>
+    <w:rPr>
+      <w:rFonts w:cs="Wingdings"/>
+      <w:sz w:val="20"/>
+    </w:rPr>
   </w:style>
   <w:style w:type="paragraph" w:styleId="Ttulo">
     <w:name w:val="Título"/>

</xml_diff>